<commit_message>
create view for SupervisorOPOP
</commit_message>
<xml_diff>
--- a/shablon/user/doc_shablone/fio.docx
+++ b/shablon/user/doc_shablone/fio.docx
@@ -11,8 +11,10 @@
       <w:r>
         <w:t xml:space="preserve">Мое имя – </w:t>
       </w:r>
+      <w:proofErr w:type="gramStart"/>
       <w:r>
         <w:rPr>
+          <w:u w:val="single"/>
           <w:lang w:val="en-US"/>
         </w:rPr>
         <w:t xml:space="preserve">{{ </w:t>
@@ -20,25 +22,22 @@
       <w:proofErr w:type="spellStart"/>
       <w:r>
         <w:rPr>
+          <w:u w:val="single"/>
           <w:lang w:val="en-US"/>
         </w:rPr>
         <w:t>fio</w:t>
       </w:r>
       <w:proofErr w:type="spellEnd"/>
+      <w:proofErr w:type="gramEnd"/>
       <w:r>
         <w:rPr>
+          <w:u w:val="single"/>
           <w:lang w:val="en-US"/>
         </w:rPr>
-        <w:t xml:space="preserve"> </w:t>
+        <w:t xml:space="preserve"> }}</w:t>
       </w:r>
       <w:bookmarkStart w:id="0" w:name="_GoBack"/>
       <w:bookmarkEnd w:id="0"/>
-      <w:r>
-        <w:rPr>
-          <w:lang w:val="en-US"/>
-        </w:rPr>
-        <w:t>}}</w:t>
-      </w:r>
     </w:p>
     <w:sectPr>
       <w:pgSz w:w="11906" w:h="16838"/>

</xml_diff>